<commit_message>
changes the the outline
</commit_message>
<xml_diff>
--- a/Project Outline.docx
+++ b/Project Outline.docx
@@ -84,23 +84,7 @@
         </w:rPr>
       </w:pPr>
       <w:r>
-        <w:t xml:space="preserve">As </w:t>
-      </w:r>
-      <w:proofErr w:type="spellStart"/>
-      <w:r>
-        <w:t>a</w:t>
-      </w:r>
-      <w:proofErr w:type="spellEnd"/>
-      <w:r>
-        <w:t xml:space="preserve"> group make </w:t>
-      </w:r>
-      <w:proofErr w:type="spellStart"/>
-      <w:r>
-        <w:t>a</w:t>
-      </w:r>
-      <w:proofErr w:type="spellEnd"/>
-      <w:r>
-        <w:t xml:space="preserve"> model from</w:t>
+        <w:t>As a group make a model from</w:t>
       </w:r>
       <w:r>
         <w:t xml:space="preserve"> all the data except the </w:t>
@@ -290,7 +274,16 @@
           <w:kern w:val="0"/>
           <w14:ligatures w14:val="none"/>
         </w:rPr>
-        <w:t xml:space="preserve">see </w:t>
+        <w:t>S</w:t>
+      </w:r>
+      <w:r>
+        <w:rPr>
+          <w:rFonts w:ascii="Calibri" w:eastAsia="Times New Roman" w:hAnsi="Calibri" w:cs="Calibri"/>
+          <w:color w:val="000000"/>
+          <w:kern w:val="0"/>
+          <w14:ligatures w14:val="none"/>
+        </w:rPr>
+        <w:t xml:space="preserve">ee </w:t>
       </w:r>
       <w:r>
         <w:rPr>
@@ -346,17 +339,15 @@
         </w:rPr>
         <w:t xml:space="preserve">predictor of a </w:t>
       </w:r>
-      <w:proofErr w:type="gramStart"/>
-      <w:r>
-        <w:rPr>
-          <w:rFonts w:ascii="Calibri" w:eastAsia="Times New Roman" w:hAnsi="Calibri" w:cs="Calibri"/>
-          <w:color w:val="000000"/>
-          <w:kern w:val="0"/>
-          <w14:ligatures w14:val="none"/>
-        </w:rPr>
-        <w:t>no show</w:t>
-      </w:r>
-      <w:proofErr w:type="gramEnd"/>
+      <w:r>
+        <w:rPr>
+          <w:rFonts w:ascii="Calibri" w:eastAsia="Times New Roman" w:hAnsi="Calibri" w:cs="Calibri"/>
+          <w:color w:val="000000"/>
+          <w:kern w:val="0"/>
+          <w14:ligatures w14:val="none"/>
+        </w:rPr>
+        <w:t>no-show</w:t>
+      </w:r>
       <w:r>
         <w:rPr>
           <w:rFonts w:ascii="Calibri" w:eastAsia="Times New Roman" w:hAnsi="Calibri" w:cs="Calibri"/>
@@ -382,7 +373,25 @@
           <w:kern w:val="0"/>
           <w14:ligatures w14:val="none"/>
         </w:rPr>
+        <w:t xml:space="preserve"> and create visualizations to show the results</w:t>
+      </w:r>
+      <w:r>
+        <w:rPr>
+          <w:rFonts w:ascii="Calibri" w:eastAsia="Times New Roman" w:hAnsi="Calibri" w:cs="Calibri"/>
+          <w:color w:val="000000"/>
+          <w:kern w:val="0"/>
+          <w14:ligatures w14:val="none"/>
+        </w:rPr>
         <w:t>.</w:t>
+      </w:r>
+      <w:r>
+        <w:rPr>
+          <w:rFonts w:ascii="Calibri" w:eastAsia="Times New Roman" w:hAnsi="Calibri" w:cs="Calibri"/>
+          <w:color w:val="000000"/>
+          <w:kern w:val="0"/>
+          <w14:ligatures w14:val="none"/>
+        </w:rPr>
+        <w:t xml:space="preserve"> Create models without the single-issue to see how it changes the accuracy of the model from goal one.</w:t>
       </w:r>
     </w:p>
     <w:p>
@@ -467,17 +476,7 @@
           <w:kern w:val="0"/>
           <w14:ligatures w14:val="none"/>
         </w:rPr>
-        <w:t xml:space="preserve">, </w:t>
-      </w:r>
-      <w:proofErr w:type="gramStart"/>
-      <w:r>
-        <w:rPr>
-          <w:rFonts w:ascii="Calibri" w:eastAsia="Times New Roman" w:hAnsi="Calibri" w:cs="Calibri"/>
-          <w:color w:val="000000"/>
-          <w:kern w:val="0"/>
-          <w14:ligatures w14:val="none"/>
-        </w:rPr>
-        <w:t xml:space="preserve">and  </w:t>
+        <w:t xml:space="preserve">, and  </w:t>
       </w:r>
       <w:proofErr w:type="spellStart"/>
       <w:r>
@@ -487,17 +486,7 @@
           <w:kern w:val="0"/>
           <w14:ligatures w14:val="none"/>
         </w:rPr>
-        <w:t>SMS</w:t>
-      </w:r>
-      <w:proofErr w:type="gramEnd"/>
-      <w:r>
-        <w:rPr>
-          <w:rFonts w:ascii="Calibri" w:eastAsia="Times New Roman" w:hAnsi="Calibri" w:cs="Calibri"/>
-          <w:color w:val="000000"/>
-          <w:kern w:val="0"/>
-          <w14:ligatures w14:val="none"/>
-        </w:rPr>
-        <w:t>_received</w:t>
+        <w:t>SMS_received</w:t>
       </w:r>
       <w:proofErr w:type="spellEnd"/>
       <w:r>
@@ -516,27 +505,7 @@
           <w:kern w:val="0"/>
           <w14:ligatures w14:val="none"/>
         </w:rPr>
-        <w:t xml:space="preserve">. Look into </w:t>
-      </w:r>
-      <w:proofErr w:type="gramStart"/>
-      <w:r>
-        <w:rPr>
-          <w:rFonts w:ascii="Calibri" w:eastAsia="Times New Roman" w:hAnsi="Calibri" w:cs="Calibri"/>
-          <w:color w:val="000000"/>
-          <w:kern w:val="0"/>
-          <w14:ligatures w14:val="none"/>
-        </w:rPr>
-        <w:t>if</w:t>
-      </w:r>
-      <w:proofErr w:type="gramEnd"/>
-      <w:r>
-        <w:rPr>
-          <w:rFonts w:ascii="Calibri" w:eastAsia="Times New Roman" w:hAnsi="Calibri" w:cs="Calibri"/>
-          <w:color w:val="000000"/>
-          <w:kern w:val="0"/>
-          <w14:ligatures w14:val="none"/>
-        </w:rPr>
-        <w:t xml:space="preserve"> we can do it by day of the week?</w:t>
+        <w:t>. Look into if we can do it by day of the week?</w:t>
       </w:r>
     </w:p>
     <w:p>

</xml_diff>